<commit_message>
changing the code file
</commit_message>
<xml_diff>
--- a/Writings/Model Training and Evaluation.docx
+++ b/Writings/Model Training and Evaluation.docx
@@ -113,7 +113,16 @@
           <w:sz w:val="32"/>
           <w:szCs w:val="32"/>
         </w:rPr>
-        <w:t xml:space="preserve">Three evaluation </w:t>
+        <w:t>Two types of</w:t>
+      </w:r>
+      <w:r>
+        <w:rPr>
+          <w:rFonts w:ascii="Helvetica" w:eastAsia="Times New Roman" w:hAnsi="Helvetica" w:cs="Helvetica"/>
+          <w:color w:val="262626"/>
+          <w:sz w:val="32"/>
+          <w:szCs w:val="32"/>
+        </w:rPr>
+        <w:t xml:space="preserve"> evaluation </w:t>
       </w:r>
       <w:r>
         <w:rPr>
@@ -145,6 +154,267 @@
     </w:p>
     <w:p>
       <w:pPr>
+        <w:pStyle w:val="kr"/>
+        <w:numPr>
+          <w:ilvl w:val="0"/>
+          <w:numId w:val="5"/>
+        </w:numPr>
+        <w:shd w:val="clear" w:color="auto" w:fill="FFFFFF"/>
+        <w:spacing w:before="252" w:beforeAutospacing="0" w:after="0" w:afterAutospacing="0" w:line="480" w:lineRule="atLeast"/>
+        <w:rPr>
+          <w:rFonts w:ascii="Georgia" w:hAnsi="Georgia" w:cs="Segoe UI"/>
+          <w:color w:val="292929"/>
+          <w:spacing w:val="-1"/>
+          <w:sz w:val="32"/>
+          <w:szCs w:val="32"/>
+        </w:rPr>
+      </w:pPr>
+      <w:r>
+        <w:rPr>
+          <w:rFonts w:ascii="Helvetica" w:hAnsi="Helvetica" w:cs="Helvetica"/>
+          <w:color w:val="262626"/>
+          <w:sz w:val="32"/>
+          <w:szCs w:val="32"/>
+        </w:rPr>
+        <w:t>ROC</w:t>
+      </w:r>
+      <w:r>
+        <w:rPr>
+          <w:rFonts w:ascii="Helvetica" w:hAnsi="Helvetica" w:cs="Helvetica"/>
+          <w:color w:val="262626"/>
+          <w:sz w:val="32"/>
+          <w:szCs w:val="32"/>
+        </w:rPr>
+        <w:t xml:space="preserve"> (</w:t>
+      </w:r>
+      <w:r>
+        <w:t>Receiver Operator Characteristic</w:t>
+      </w:r>
+      <w:r>
+        <w:rPr>
+          <w:rFonts w:ascii="Helvetica" w:hAnsi="Helvetica" w:cs="Helvetica"/>
+          <w:color w:val="262626"/>
+          <w:sz w:val="32"/>
+          <w:szCs w:val="32"/>
+        </w:rPr>
+        <w:t>)</w:t>
+      </w:r>
+      <w:r>
+        <w:rPr>
+          <w:rFonts w:ascii="Helvetica" w:hAnsi="Helvetica" w:cs="Helvetica"/>
+          <w:color w:val="262626"/>
+          <w:sz w:val="32"/>
+          <w:szCs w:val="32"/>
+        </w:rPr>
+        <w:t xml:space="preserve"> &amp; AU</w:t>
+      </w:r>
+      <w:r>
+        <w:rPr>
+          <w:rFonts w:ascii="Helvetica" w:hAnsi="Helvetica" w:cs="Helvetica"/>
+          <w:color w:val="262626"/>
+          <w:sz w:val="32"/>
+          <w:szCs w:val="32"/>
+        </w:rPr>
+        <w:t>C(area under curve)</w:t>
+      </w:r>
+    </w:p>
+    <w:p>
+      <w:pPr>
+        <w:pStyle w:val="kr"/>
+        <w:shd w:val="clear" w:color="auto" w:fill="FFFFFF"/>
+        <w:spacing w:before="252" w:beforeAutospacing="0" w:after="0" w:afterAutospacing="0" w:line="480" w:lineRule="atLeast"/>
+        <w:ind w:left="360"/>
+        <w:rPr>
+          <w:rFonts w:ascii="Georgia" w:hAnsi="Georgia" w:cs="Segoe UI"/>
+          <w:color w:val="292929"/>
+          <w:spacing w:val="-1"/>
+          <w:sz w:val="32"/>
+          <w:szCs w:val="32"/>
+        </w:rPr>
+      </w:pPr>
+      <w:r>
+        <w:rPr>
+          <w:rFonts w:ascii="Georgia" w:hAnsi="Georgia" w:cs="Segoe UI"/>
+          <w:color w:val="292929"/>
+          <w:spacing w:val="-1"/>
+          <w:sz w:val="32"/>
+          <w:szCs w:val="32"/>
+        </w:rPr>
+        <w:t>Measure a classifier’s ability to differentiate between each class in balanced classification</w:t>
+      </w:r>
+    </w:p>
+    <w:p>
+      <w:pPr>
+        <w:pStyle w:val="kr"/>
+        <w:numPr>
+          <w:ilvl w:val="0"/>
+          <w:numId w:val="5"/>
+        </w:numPr>
+        <w:shd w:val="clear" w:color="auto" w:fill="FFFFFF"/>
+        <w:spacing w:before="252" w:beforeAutospacing="0" w:after="0" w:afterAutospacing="0" w:line="480" w:lineRule="atLeast"/>
+        <w:rPr>
+          <w:rFonts w:ascii="Georgia" w:hAnsi="Georgia" w:cs="Segoe UI"/>
+          <w:color w:val="292929"/>
+          <w:spacing w:val="-1"/>
+          <w:sz w:val="32"/>
+          <w:szCs w:val="32"/>
+        </w:rPr>
+      </w:pPr>
+      <w:r>
+        <w:rPr>
+          <w:rFonts w:ascii="Helvetica" w:hAnsi="Helvetica" w:cs="Helvetica"/>
+          <w:color w:val="262626"/>
+          <w:sz w:val="32"/>
+          <w:szCs w:val="32"/>
+        </w:rPr>
+        <w:t>Precision</w:t>
+      </w:r>
+      <w:r>
+        <w:rPr>
+          <w:rFonts w:ascii="Helvetica" w:hAnsi="Helvetica" w:cs="Helvetica"/>
+          <w:color w:val="262626"/>
+          <w:sz w:val="32"/>
+          <w:szCs w:val="32"/>
+        </w:rPr>
+        <w:t xml:space="preserve">, </w:t>
+      </w:r>
+      <w:r>
+        <w:rPr>
+          <w:rFonts w:ascii="Helvetica" w:hAnsi="Helvetica" w:cs="Helvetica"/>
+          <w:color w:val="262626"/>
+          <w:sz w:val="32"/>
+          <w:szCs w:val="32"/>
+        </w:rPr>
+        <w:t>Recall</w:t>
+      </w:r>
+      <w:r>
+        <w:rPr>
+          <w:rFonts w:ascii="Helvetica" w:hAnsi="Helvetica" w:cs="Helvetica"/>
+          <w:color w:val="262626"/>
+          <w:sz w:val="32"/>
+          <w:szCs w:val="32"/>
+        </w:rPr>
+        <w:t xml:space="preserve"> and f1 score</w:t>
+      </w:r>
+      <w:r>
+        <w:rPr>
+          <w:rFonts w:ascii="Helvetica" w:hAnsi="Helvetica" w:cs="Helvetica"/>
+          <w:color w:val="262626"/>
+          <w:sz w:val="32"/>
+          <w:szCs w:val="32"/>
+        </w:rPr>
+        <w:t>, using macro average</w:t>
+      </w:r>
+    </w:p>
+    <w:p>
+      <w:pPr>
+        <w:pStyle w:val="kr"/>
+        <w:shd w:val="clear" w:color="auto" w:fill="FFFFFF"/>
+        <w:spacing w:before="252" w:beforeAutospacing="0" w:after="0" w:afterAutospacing="0" w:line="480" w:lineRule="atLeast"/>
+        <w:ind w:left="360"/>
+        <w:rPr>
+          <w:rFonts w:ascii="Georgia" w:hAnsi="Georgia" w:cs="Segoe UI"/>
+          <w:color w:val="292929"/>
+          <w:spacing w:val="-1"/>
+          <w:sz w:val="32"/>
+          <w:szCs w:val="32"/>
+        </w:rPr>
+      </w:pPr>
+      <w:r>
+        <w:rPr>
+          <w:rFonts w:ascii="Georgia" w:hAnsi="Georgia" w:cs="Segoe UI"/>
+          <w:color w:val="292929"/>
+          <w:spacing w:val="-1"/>
+          <w:sz w:val="32"/>
+          <w:szCs w:val="32"/>
+        </w:rPr>
+        <w:t>Focus on decreasing the false positives of a single class: </w:t>
+      </w:r>
+      <w:r>
+        <w:rPr>
+          <w:rStyle w:val="Strong"/>
+          <w:rFonts w:ascii="Georgia" w:hAnsi="Georgia" w:cs="Segoe UI"/>
+          <w:color w:val="292929"/>
+          <w:spacing w:val="-1"/>
+          <w:sz w:val="32"/>
+          <w:szCs w:val="32"/>
+        </w:rPr>
+        <w:t>Precision</w:t>
+      </w:r>
+      <w:r>
+        <w:rPr>
+          <w:rFonts w:ascii="Georgia" w:hAnsi="Georgia" w:cs="Segoe UI"/>
+          <w:color w:val="292929"/>
+          <w:spacing w:val="-1"/>
+          <w:sz w:val="32"/>
+          <w:szCs w:val="32"/>
+        </w:rPr>
+        <w:t> for that class</w:t>
+      </w:r>
+    </w:p>
+    <w:p>
+      <w:pPr>
+        <w:pStyle w:val="kr"/>
+        <w:shd w:val="clear" w:color="auto" w:fill="FFFFFF"/>
+        <w:spacing w:before="252" w:beforeAutospacing="0" w:after="0" w:afterAutospacing="0" w:line="480" w:lineRule="atLeast"/>
+        <w:ind w:left="360"/>
+        <w:rPr>
+          <w:rFonts w:ascii="Georgia" w:hAnsi="Georgia" w:cs="Segoe UI"/>
+          <w:color w:val="292929"/>
+          <w:spacing w:val="-1"/>
+          <w:sz w:val="32"/>
+          <w:szCs w:val="32"/>
+        </w:rPr>
+      </w:pPr>
+      <w:r>
+        <w:rPr>
+          <w:rFonts w:ascii="Georgia" w:hAnsi="Georgia" w:cs="Segoe UI"/>
+          <w:color w:val="292929"/>
+          <w:spacing w:val="-1"/>
+          <w:sz w:val="32"/>
+          <w:szCs w:val="32"/>
+        </w:rPr>
+        <w:t>Focus on decreasing the false negatives of a single class: </w:t>
+      </w:r>
+      <w:r>
+        <w:rPr>
+          <w:rStyle w:val="Strong"/>
+          <w:rFonts w:ascii="Georgia" w:hAnsi="Georgia" w:cs="Segoe UI"/>
+          <w:color w:val="292929"/>
+          <w:spacing w:val="-1"/>
+          <w:sz w:val="32"/>
+          <w:szCs w:val="32"/>
+        </w:rPr>
+        <w:t>Recall</w:t>
+      </w:r>
+      <w:r>
+        <w:rPr>
+          <w:rFonts w:ascii="Georgia" w:hAnsi="Georgia" w:cs="Segoe UI"/>
+          <w:color w:val="292929"/>
+          <w:spacing w:val="-1"/>
+          <w:sz w:val="32"/>
+          <w:szCs w:val="32"/>
+        </w:rPr>
+        <w:t> for that class.</w:t>
+      </w:r>
+    </w:p>
+    <w:p>
+      <w:pPr>
+        <w:pStyle w:val="kr"/>
+        <w:shd w:val="clear" w:color="auto" w:fill="FFFFFF"/>
+        <w:spacing w:before="252" w:beforeAutospacing="0" w:after="0" w:afterAutospacing="0" w:line="480" w:lineRule="atLeast"/>
+        <w:ind w:left="360"/>
+        <w:rPr>
+          <w:rFonts w:ascii="Georgia" w:hAnsi="Georgia" w:cs="Segoe UI"/>
+          <w:color w:val="292929"/>
+          <w:spacing w:val="-1"/>
+          <w:sz w:val="32"/>
+          <w:szCs w:val="32"/>
+        </w:rPr>
+      </w:pPr>
+    </w:p>
+    <w:p>
+      <w:pPr>
         <w:shd w:val="clear" w:color="auto" w:fill="FFFFFF"/>
         <w:spacing w:before="100" w:beforeAutospacing="1" w:after="100" w:afterAutospacing="1" w:line="240" w:lineRule="auto"/>
         <w:rPr>
@@ -154,84 +424,6 @@
           <w:szCs w:val="32"/>
         </w:rPr>
       </w:pPr>
-      <w:r>
-        <w:rPr>
-          <w:rFonts w:ascii="Helvetica" w:eastAsia="Times New Roman" w:hAnsi="Helvetica" w:cs="Helvetica"/>
-          <w:color w:val="262626"/>
-          <w:sz w:val="32"/>
-          <w:szCs w:val="32"/>
-        </w:rPr>
-        <w:t>1.</w:t>
-      </w:r>
-      <w:r>
-        <w:rPr>
-          <w:rFonts w:ascii="Helvetica" w:eastAsia="Times New Roman" w:hAnsi="Helvetica" w:cs="Helvetica"/>
-          <w:color w:val="262626"/>
-          <w:sz w:val="32"/>
-          <w:szCs w:val="32"/>
-        </w:rPr>
-        <w:t xml:space="preserve"> </w:t>
-      </w:r>
-      <w:r>
-        <w:rPr>
-          <w:rFonts w:ascii="Helvetica" w:eastAsia="Times New Roman" w:hAnsi="Helvetica" w:cs="Helvetica"/>
-          <w:color w:val="262626"/>
-          <w:sz w:val="32"/>
-          <w:szCs w:val="32"/>
-        </w:rPr>
-        <w:t>Accuracy</w:t>
-      </w:r>
-    </w:p>
-    <w:p>
-      <w:pPr>
-        <w:shd w:val="clear" w:color="auto" w:fill="FFFFFF"/>
-        <w:spacing w:before="100" w:beforeAutospacing="1" w:after="100" w:afterAutospacing="1" w:line="240" w:lineRule="auto"/>
-        <w:rPr>
-          <w:rFonts w:ascii="Helvetica" w:eastAsia="Times New Roman" w:hAnsi="Helvetica" w:cs="Helvetica"/>
-          <w:color w:val="262626"/>
-          <w:sz w:val="32"/>
-          <w:szCs w:val="32"/>
-        </w:rPr>
-      </w:pPr>
-      <w:r>
-        <w:rPr>
-          <w:rFonts w:ascii="Helvetica" w:eastAsia="Times New Roman" w:hAnsi="Helvetica" w:cs="Helvetica"/>
-          <w:color w:val="262626"/>
-          <w:sz w:val="32"/>
-          <w:szCs w:val="32"/>
-        </w:rPr>
-        <w:t xml:space="preserve">2. </w:t>
-      </w:r>
-      <w:r>
-        <w:rPr>
-          <w:rFonts w:ascii="Helvetica" w:eastAsia="Times New Roman" w:hAnsi="Helvetica" w:cs="Helvetica"/>
-          <w:color w:val="262626"/>
-          <w:sz w:val="32"/>
-          <w:szCs w:val="32"/>
-        </w:rPr>
-        <w:t>Confusion Matrix</w:t>
-      </w:r>
-    </w:p>
-    <w:p>
-      <w:pPr>
-        <w:shd w:val="clear" w:color="auto" w:fill="FFFFFF"/>
-        <w:spacing w:before="100" w:beforeAutospacing="1" w:after="100" w:afterAutospacing="1" w:line="240" w:lineRule="auto"/>
-        <w:rPr>
-          <w:rFonts w:ascii="Helvetica" w:eastAsia="Times New Roman" w:hAnsi="Helvetica" w:cs="Helvetica"/>
-          <w:color w:val="262626"/>
-          <w:sz w:val="32"/>
-          <w:szCs w:val="32"/>
-        </w:rPr>
-      </w:pPr>
-      <w:r>
-        <w:rPr>
-          <w:rFonts w:ascii="Helvetica" w:eastAsia="Times New Roman" w:hAnsi="Helvetica" w:cs="Helvetica"/>
-          <w:color w:val="262626"/>
-          <w:sz w:val="32"/>
-          <w:szCs w:val="32"/>
-        </w:rPr>
-        <w:t xml:space="preserve">3. </w:t>
-      </w:r>
     </w:p>
     <w:p>
       <w:pPr>
@@ -348,6 +540,155 @@
     </w:lvl>
   </w:abstractNum>
   <w:abstractNum w:abstractNumId="1" w15:restartNumberingAfterBreak="0">
+    <w:nsid w:val="1EC10098"/>
+    <w:multiLevelType w:val="multilevel"/>
+    <w:tmpl w:val="08086D4E"/>
+    <w:lvl w:ilvl="0">
+      <w:start w:val="1"/>
+      <w:numFmt w:val="bullet"/>
+      <w:lvlText w:val=""/>
+      <w:lvlJc w:val="left"/>
+      <w:pPr>
+        <w:tabs>
+          <w:tab w:val="num" w:pos="720"/>
+        </w:tabs>
+        <w:ind w:left="720" w:hanging="360"/>
+      </w:pPr>
+      <w:rPr>
+        <w:rFonts w:ascii="Symbol" w:hAnsi="Symbol" w:hint="default"/>
+        <w:sz w:val="20"/>
+      </w:rPr>
+    </w:lvl>
+    <w:lvl w:ilvl="1" w:tentative="1">
+      <w:start w:val="1"/>
+      <w:numFmt w:val="bullet"/>
+      <w:lvlText w:val="o"/>
+      <w:lvlJc w:val="left"/>
+      <w:pPr>
+        <w:tabs>
+          <w:tab w:val="num" w:pos="1440"/>
+        </w:tabs>
+        <w:ind w:left="1440" w:hanging="360"/>
+      </w:pPr>
+      <w:rPr>
+        <w:rFonts w:ascii="Courier New" w:hAnsi="Courier New" w:hint="default"/>
+        <w:sz w:val="20"/>
+      </w:rPr>
+    </w:lvl>
+    <w:lvl w:ilvl="2" w:tentative="1">
+      <w:start w:val="1"/>
+      <w:numFmt w:val="bullet"/>
+      <w:lvlText w:val=""/>
+      <w:lvlJc w:val="left"/>
+      <w:pPr>
+        <w:tabs>
+          <w:tab w:val="num" w:pos="2160"/>
+        </w:tabs>
+        <w:ind w:left="2160" w:hanging="360"/>
+      </w:pPr>
+      <w:rPr>
+        <w:rFonts w:ascii="Wingdings" w:hAnsi="Wingdings" w:hint="default"/>
+        <w:sz w:val="20"/>
+      </w:rPr>
+    </w:lvl>
+    <w:lvl w:ilvl="3" w:tentative="1">
+      <w:start w:val="1"/>
+      <w:numFmt w:val="bullet"/>
+      <w:lvlText w:val=""/>
+      <w:lvlJc w:val="left"/>
+      <w:pPr>
+        <w:tabs>
+          <w:tab w:val="num" w:pos="2880"/>
+        </w:tabs>
+        <w:ind w:left="2880" w:hanging="360"/>
+      </w:pPr>
+      <w:rPr>
+        <w:rFonts w:ascii="Wingdings" w:hAnsi="Wingdings" w:hint="default"/>
+        <w:sz w:val="20"/>
+      </w:rPr>
+    </w:lvl>
+    <w:lvl w:ilvl="4" w:tentative="1">
+      <w:start w:val="1"/>
+      <w:numFmt w:val="bullet"/>
+      <w:lvlText w:val=""/>
+      <w:lvlJc w:val="left"/>
+      <w:pPr>
+        <w:tabs>
+          <w:tab w:val="num" w:pos="3600"/>
+        </w:tabs>
+        <w:ind w:left="3600" w:hanging="360"/>
+      </w:pPr>
+      <w:rPr>
+        <w:rFonts w:ascii="Wingdings" w:hAnsi="Wingdings" w:hint="default"/>
+        <w:sz w:val="20"/>
+      </w:rPr>
+    </w:lvl>
+    <w:lvl w:ilvl="5" w:tentative="1">
+      <w:start w:val="1"/>
+      <w:numFmt w:val="bullet"/>
+      <w:lvlText w:val=""/>
+      <w:lvlJc w:val="left"/>
+      <w:pPr>
+        <w:tabs>
+          <w:tab w:val="num" w:pos="4320"/>
+        </w:tabs>
+        <w:ind w:left="4320" w:hanging="360"/>
+      </w:pPr>
+      <w:rPr>
+        <w:rFonts w:ascii="Wingdings" w:hAnsi="Wingdings" w:hint="default"/>
+        <w:sz w:val="20"/>
+      </w:rPr>
+    </w:lvl>
+    <w:lvl w:ilvl="6" w:tentative="1">
+      <w:start w:val="1"/>
+      <w:numFmt w:val="bullet"/>
+      <w:lvlText w:val=""/>
+      <w:lvlJc w:val="left"/>
+      <w:pPr>
+        <w:tabs>
+          <w:tab w:val="num" w:pos="5040"/>
+        </w:tabs>
+        <w:ind w:left="5040" w:hanging="360"/>
+      </w:pPr>
+      <w:rPr>
+        <w:rFonts w:ascii="Wingdings" w:hAnsi="Wingdings" w:hint="default"/>
+        <w:sz w:val="20"/>
+      </w:rPr>
+    </w:lvl>
+    <w:lvl w:ilvl="7" w:tentative="1">
+      <w:start w:val="1"/>
+      <w:numFmt w:val="bullet"/>
+      <w:lvlText w:val=""/>
+      <w:lvlJc w:val="left"/>
+      <w:pPr>
+        <w:tabs>
+          <w:tab w:val="num" w:pos="5760"/>
+        </w:tabs>
+        <w:ind w:left="5760" w:hanging="360"/>
+      </w:pPr>
+      <w:rPr>
+        <w:rFonts w:ascii="Wingdings" w:hAnsi="Wingdings" w:hint="default"/>
+        <w:sz w:val="20"/>
+      </w:rPr>
+    </w:lvl>
+    <w:lvl w:ilvl="8" w:tentative="1">
+      <w:start w:val="1"/>
+      <w:numFmt w:val="bullet"/>
+      <w:lvlText w:val=""/>
+      <w:lvlJc w:val="left"/>
+      <w:pPr>
+        <w:tabs>
+          <w:tab w:val="num" w:pos="6480"/>
+        </w:tabs>
+        <w:ind w:left="6480" w:hanging="360"/>
+      </w:pPr>
+      <w:rPr>
+        <w:rFonts w:ascii="Wingdings" w:hAnsi="Wingdings" w:hint="default"/>
+        <w:sz w:val="20"/>
+      </w:rPr>
+    </w:lvl>
+  </w:abstractNum>
+  <w:abstractNum w:abstractNumId="2" w15:restartNumberingAfterBreak="0">
     <w:nsid w:val="270A6820"/>
     <w:multiLevelType w:val="hybridMultilevel"/>
     <w:tmpl w:val="132CF2A2"/>
@@ -436,7 +777,7 @@
       </w:pPr>
     </w:lvl>
   </w:abstractNum>
-  <w:abstractNum w:abstractNumId="2" w15:restartNumberingAfterBreak="0">
+  <w:abstractNum w:abstractNumId="3" w15:restartNumberingAfterBreak="0">
     <w:nsid w:val="2B215DAE"/>
     <w:multiLevelType w:val="hybridMultilevel"/>
     <w:tmpl w:val="8C564AAA"/>
@@ -450,6 +791,394 @@
       </w:pPr>
       <w:rPr>
         <w:rFonts w:hint="default"/>
+      </w:rPr>
+    </w:lvl>
+    <w:lvl w:ilvl="1" w:tplc="08090019" w:tentative="1">
+      <w:start w:val="1"/>
+      <w:numFmt w:val="lowerLetter"/>
+      <w:lvlText w:val="%2."/>
+      <w:lvlJc w:val="left"/>
+      <w:pPr>
+        <w:ind w:left="1440" w:hanging="360"/>
+      </w:pPr>
+    </w:lvl>
+    <w:lvl w:ilvl="2" w:tplc="0809001B" w:tentative="1">
+      <w:start w:val="1"/>
+      <w:numFmt w:val="lowerRoman"/>
+      <w:lvlText w:val="%3."/>
+      <w:lvlJc w:val="right"/>
+      <w:pPr>
+        <w:ind w:left="2160" w:hanging="180"/>
+      </w:pPr>
+    </w:lvl>
+    <w:lvl w:ilvl="3" w:tplc="0809000F" w:tentative="1">
+      <w:start w:val="1"/>
+      <w:numFmt w:val="decimal"/>
+      <w:lvlText w:val="%4."/>
+      <w:lvlJc w:val="left"/>
+      <w:pPr>
+        <w:ind w:left="2880" w:hanging="360"/>
+      </w:pPr>
+    </w:lvl>
+    <w:lvl w:ilvl="4" w:tplc="08090019" w:tentative="1">
+      <w:start w:val="1"/>
+      <w:numFmt w:val="lowerLetter"/>
+      <w:lvlText w:val="%5."/>
+      <w:lvlJc w:val="left"/>
+      <w:pPr>
+        <w:ind w:left="3600" w:hanging="360"/>
+      </w:pPr>
+    </w:lvl>
+    <w:lvl w:ilvl="5" w:tplc="0809001B" w:tentative="1">
+      <w:start w:val="1"/>
+      <w:numFmt w:val="lowerRoman"/>
+      <w:lvlText w:val="%6."/>
+      <w:lvlJc w:val="right"/>
+      <w:pPr>
+        <w:ind w:left="4320" w:hanging="180"/>
+      </w:pPr>
+    </w:lvl>
+    <w:lvl w:ilvl="6" w:tplc="0809000F" w:tentative="1">
+      <w:start w:val="1"/>
+      <w:numFmt w:val="decimal"/>
+      <w:lvlText w:val="%7."/>
+      <w:lvlJc w:val="left"/>
+      <w:pPr>
+        <w:ind w:left="5040" w:hanging="360"/>
+      </w:pPr>
+    </w:lvl>
+    <w:lvl w:ilvl="7" w:tplc="08090019" w:tentative="1">
+      <w:start w:val="1"/>
+      <w:numFmt w:val="lowerLetter"/>
+      <w:lvlText w:val="%8."/>
+      <w:lvlJc w:val="left"/>
+      <w:pPr>
+        <w:ind w:left="5760" w:hanging="360"/>
+      </w:pPr>
+    </w:lvl>
+    <w:lvl w:ilvl="8" w:tplc="0809001B" w:tentative="1">
+      <w:start w:val="1"/>
+      <w:numFmt w:val="lowerRoman"/>
+      <w:lvlText w:val="%9."/>
+      <w:lvlJc w:val="right"/>
+      <w:pPr>
+        <w:ind w:left="6480" w:hanging="180"/>
+      </w:pPr>
+    </w:lvl>
+  </w:abstractNum>
+  <w:abstractNum w:abstractNumId="4" w15:restartNumberingAfterBreak="0">
+    <w:nsid w:val="407F1801"/>
+    <w:multiLevelType w:val="multilevel"/>
+    <w:tmpl w:val="16B8ED20"/>
+    <w:lvl w:ilvl="0">
+      <w:start w:val="1"/>
+      <w:numFmt w:val="bullet"/>
+      <w:lvlText w:val=""/>
+      <w:lvlJc w:val="left"/>
+      <w:pPr>
+        <w:tabs>
+          <w:tab w:val="num" w:pos="720"/>
+        </w:tabs>
+        <w:ind w:left="720" w:hanging="360"/>
+      </w:pPr>
+      <w:rPr>
+        <w:rFonts w:ascii="Symbol" w:hAnsi="Symbol" w:hint="default"/>
+        <w:sz w:val="20"/>
+      </w:rPr>
+    </w:lvl>
+    <w:lvl w:ilvl="1" w:tentative="1">
+      <w:start w:val="1"/>
+      <w:numFmt w:val="bullet"/>
+      <w:lvlText w:val="o"/>
+      <w:lvlJc w:val="left"/>
+      <w:pPr>
+        <w:tabs>
+          <w:tab w:val="num" w:pos="1440"/>
+        </w:tabs>
+        <w:ind w:left="1440" w:hanging="360"/>
+      </w:pPr>
+      <w:rPr>
+        <w:rFonts w:ascii="Courier New" w:hAnsi="Courier New" w:hint="default"/>
+        <w:sz w:val="20"/>
+      </w:rPr>
+    </w:lvl>
+    <w:lvl w:ilvl="2" w:tentative="1">
+      <w:start w:val="1"/>
+      <w:numFmt w:val="bullet"/>
+      <w:lvlText w:val=""/>
+      <w:lvlJc w:val="left"/>
+      <w:pPr>
+        <w:tabs>
+          <w:tab w:val="num" w:pos="2160"/>
+        </w:tabs>
+        <w:ind w:left="2160" w:hanging="360"/>
+      </w:pPr>
+      <w:rPr>
+        <w:rFonts w:ascii="Wingdings" w:hAnsi="Wingdings" w:hint="default"/>
+        <w:sz w:val="20"/>
+      </w:rPr>
+    </w:lvl>
+    <w:lvl w:ilvl="3" w:tentative="1">
+      <w:start w:val="1"/>
+      <w:numFmt w:val="bullet"/>
+      <w:lvlText w:val=""/>
+      <w:lvlJc w:val="left"/>
+      <w:pPr>
+        <w:tabs>
+          <w:tab w:val="num" w:pos="2880"/>
+        </w:tabs>
+        <w:ind w:left="2880" w:hanging="360"/>
+      </w:pPr>
+      <w:rPr>
+        <w:rFonts w:ascii="Wingdings" w:hAnsi="Wingdings" w:hint="default"/>
+        <w:sz w:val="20"/>
+      </w:rPr>
+    </w:lvl>
+    <w:lvl w:ilvl="4" w:tentative="1">
+      <w:start w:val="1"/>
+      <w:numFmt w:val="bullet"/>
+      <w:lvlText w:val=""/>
+      <w:lvlJc w:val="left"/>
+      <w:pPr>
+        <w:tabs>
+          <w:tab w:val="num" w:pos="3600"/>
+        </w:tabs>
+        <w:ind w:left="3600" w:hanging="360"/>
+      </w:pPr>
+      <w:rPr>
+        <w:rFonts w:ascii="Wingdings" w:hAnsi="Wingdings" w:hint="default"/>
+        <w:sz w:val="20"/>
+      </w:rPr>
+    </w:lvl>
+    <w:lvl w:ilvl="5" w:tentative="1">
+      <w:start w:val="1"/>
+      <w:numFmt w:val="bullet"/>
+      <w:lvlText w:val=""/>
+      <w:lvlJc w:val="left"/>
+      <w:pPr>
+        <w:tabs>
+          <w:tab w:val="num" w:pos="4320"/>
+        </w:tabs>
+        <w:ind w:left="4320" w:hanging="360"/>
+      </w:pPr>
+      <w:rPr>
+        <w:rFonts w:ascii="Wingdings" w:hAnsi="Wingdings" w:hint="default"/>
+        <w:sz w:val="20"/>
+      </w:rPr>
+    </w:lvl>
+    <w:lvl w:ilvl="6" w:tentative="1">
+      <w:start w:val="1"/>
+      <w:numFmt w:val="bullet"/>
+      <w:lvlText w:val=""/>
+      <w:lvlJc w:val="left"/>
+      <w:pPr>
+        <w:tabs>
+          <w:tab w:val="num" w:pos="5040"/>
+        </w:tabs>
+        <w:ind w:left="5040" w:hanging="360"/>
+      </w:pPr>
+      <w:rPr>
+        <w:rFonts w:ascii="Wingdings" w:hAnsi="Wingdings" w:hint="default"/>
+        <w:sz w:val="20"/>
+      </w:rPr>
+    </w:lvl>
+    <w:lvl w:ilvl="7" w:tentative="1">
+      <w:start w:val="1"/>
+      <w:numFmt w:val="bullet"/>
+      <w:lvlText w:val=""/>
+      <w:lvlJc w:val="left"/>
+      <w:pPr>
+        <w:tabs>
+          <w:tab w:val="num" w:pos="5760"/>
+        </w:tabs>
+        <w:ind w:left="5760" w:hanging="360"/>
+      </w:pPr>
+      <w:rPr>
+        <w:rFonts w:ascii="Wingdings" w:hAnsi="Wingdings" w:hint="default"/>
+        <w:sz w:val="20"/>
+      </w:rPr>
+    </w:lvl>
+    <w:lvl w:ilvl="8" w:tentative="1">
+      <w:start w:val="1"/>
+      <w:numFmt w:val="bullet"/>
+      <w:lvlText w:val=""/>
+      <w:lvlJc w:val="left"/>
+      <w:pPr>
+        <w:tabs>
+          <w:tab w:val="num" w:pos="6480"/>
+        </w:tabs>
+        <w:ind w:left="6480" w:hanging="360"/>
+      </w:pPr>
+      <w:rPr>
+        <w:rFonts w:ascii="Wingdings" w:hAnsi="Wingdings" w:hint="default"/>
+        <w:sz w:val="20"/>
+      </w:rPr>
+    </w:lvl>
+  </w:abstractNum>
+  <w:abstractNum w:abstractNumId="5" w15:restartNumberingAfterBreak="0">
+    <w:nsid w:val="4B292E68"/>
+    <w:multiLevelType w:val="multilevel"/>
+    <w:tmpl w:val="F866051E"/>
+    <w:lvl w:ilvl="0">
+      <w:start w:val="1"/>
+      <w:numFmt w:val="bullet"/>
+      <w:lvlText w:val=""/>
+      <w:lvlJc w:val="left"/>
+      <w:pPr>
+        <w:tabs>
+          <w:tab w:val="num" w:pos="720"/>
+        </w:tabs>
+        <w:ind w:left="720" w:hanging="360"/>
+      </w:pPr>
+      <w:rPr>
+        <w:rFonts w:ascii="Symbol" w:hAnsi="Symbol" w:hint="default"/>
+        <w:sz w:val="20"/>
+      </w:rPr>
+    </w:lvl>
+    <w:lvl w:ilvl="1" w:tentative="1">
+      <w:start w:val="1"/>
+      <w:numFmt w:val="bullet"/>
+      <w:lvlText w:val="o"/>
+      <w:lvlJc w:val="left"/>
+      <w:pPr>
+        <w:tabs>
+          <w:tab w:val="num" w:pos="1440"/>
+        </w:tabs>
+        <w:ind w:left="1440" w:hanging="360"/>
+      </w:pPr>
+      <w:rPr>
+        <w:rFonts w:ascii="Courier New" w:hAnsi="Courier New" w:hint="default"/>
+        <w:sz w:val="20"/>
+      </w:rPr>
+    </w:lvl>
+    <w:lvl w:ilvl="2" w:tentative="1">
+      <w:start w:val="1"/>
+      <w:numFmt w:val="bullet"/>
+      <w:lvlText w:val=""/>
+      <w:lvlJc w:val="left"/>
+      <w:pPr>
+        <w:tabs>
+          <w:tab w:val="num" w:pos="2160"/>
+        </w:tabs>
+        <w:ind w:left="2160" w:hanging="360"/>
+      </w:pPr>
+      <w:rPr>
+        <w:rFonts w:ascii="Wingdings" w:hAnsi="Wingdings" w:hint="default"/>
+        <w:sz w:val="20"/>
+      </w:rPr>
+    </w:lvl>
+    <w:lvl w:ilvl="3" w:tentative="1">
+      <w:start w:val="1"/>
+      <w:numFmt w:val="bullet"/>
+      <w:lvlText w:val=""/>
+      <w:lvlJc w:val="left"/>
+      <w:pPr>
+        <w:tabs>
+          <w:tab w:val="num" w:pos="2880"/>
+        </w:tabs>
+        <w:ind w:left="2880" w:hanging="360"/>
+      </w:pPr>
+      <w:rPr>
+        <w:rFonts w:ascii="Wingdings" w:hAnsi="Wingdings" w:hint="default"/>
+        <w:sz w:val="20"/>
+      </w:rPr>
+    </w:lvl>
+    <w:lvl w:ilvl="4" w:tentative="1">
+      <w:start w:val="1"/>
+      <w:numFmt w:val="bullet"/>
+      <w:lvlText w:val=""/>
+      <w:lvlJc w:val="left"/>
+      <w:pPr>
+        <w:tabs>
+          <w:tab w:val="num" w:pos="3600"/>
+        </w:tabs>
+        <w:ind w:left="3600" w:hanging="360"/>
+      </w:pPr>
+      <w:rPr>
+        <w:rFonts w:ascii="Wingdings" w:hAnsi="Wingdings" w:hint="default"/>
+        <w:sz w:val="20"/>
+      </w:rPr>
+    </w:lvl>
+    <w:lvl w:ilvl="5" w:tentative="1">
+      <w:start w:val="1"/>
+      <w:numFmt w:val="bullet"/>
+      <w:lvlText w:val=""/>
+      <w:lvlJc w:val="left"/>
+      <w:pPr>
+        <w:tabs>
+          <w:tab w:val="num" w:pos="4320"/>
+        </w:tabs>
+        <w:ind w:left="4320" w:hanging="360"/>
+      </w:pPr>
+      <w:rPr>
+        <w:rFonts w:ascii="Wingdings" w:hAnsi="Wingdings" w:hint="default"/>
+        <w:sz w:val="20"/>
+      </w:rPr>
+    </w:lvl>
+    <w:lvl w:ilvl="6" w:tentative="1">
+      <w:start w:val="1"/>
+      <w:numFmt w:val="bullet"/>
+      <w:lvlText w:val=""/>
+      <w:lvlJc w:val="left"/>
+      <w:pPr>
+        <w:tabs>
+          <w:tab w:val="num" w:pos="5040"/>
+        </w:tabs>
+        <w:ind w:left="5040" w:hanging="360"/>
+      </w:pPr>
+      <w:rPr>
+        <w:rFonts w:ascii="Wingdings" w:hAnsi="Wingdings" w:hint="default"/>
+        <w:sz w:val="20"/>
+      </w:rPr>
+    </w:lvl>
+    <w:lvl w:ilvl="7" w:tentative="1">
+      <w:start w:val="1"/>
+      <w:numFmt w:val="bullet"/>
+      <w:lvlText w:val=""/>
+      <w:lvlJc w:val="left"/>
+      <w:pPr>
+        <w:tabs>
+          <w:tab w:val="num" w:pos="5760"/>
+        </w:tabs>
+        <w:ind w:left="5760" w:hanging="360"/>
+      </w:pPr>
+      <w:rPr>
+        <w:rFonts w:ascii="Wingdings" w:hAnsi="Wingdings" w:hint="default"/>
+        <w:sz w:val="20"/>
+      </w:rPr>
+    </w:lvl>
+    <w:lvl w:ilvl="8" w:tentative="1">
+      <w:start w:val="1"/>
+      <w:numFmt w:val="bullet"/>
+      <w:lvlText w:val=""/>
+      <w:lvlJc w:val="left"/>
+      <w:pPr>
+        <w:tabs>
+          <w:tab w:val="num" w:pos="6480"/>
+        </w:tabs>
+        <w:ind w:left="6480" w:hanging="360"/>
+      </w:pPr>
+      <w:rPr>
+        <w:rFonts w:ascii="Wingdings" w:hAnsi="Wingdings" w:hint="default"/>
+        <w:sz w:val="20"/>
+      </w:rPr>
+    </w:lvl>
+  </w:abstractNum>
+  <w:abstractNum w:abstractNumId="6" w15:restartNumberingAfterBreak="0">
+    <w:nsid w:val="74FF1C50"/>
+    <w:multiLevelType w:val="hybridMultilevel"/>
+    <w:tmpl w:val="BCA479AC"/>
+    <w:lvl w:ilvl="0" w:tplc="EFA2A6E2">
+      <w:start w:val="1"/>
+      <w:numFmt w:val="decimal"/>
+      <w:lvlText w:val="%1."/>
+      <w:lvlJc w:val="left"/>
+      <w:pPr>
+        <w:ind w:left="720" w:hanging="360"/>
+      </w:pPr>
+      <w:rPr>
+        <w:rFonts w:ascii="Helvetica" w:hAnsi="Helvetica" w:cs="Helvetica" w:hint="default"/>
+        <w:color w:val="262626"/>
       </w:rPr>
     </w:lvl>
     <w:lvl w:ilvl="1" w:tplc="08090019" w:tentative="1">
@@ -529,10 +1258,22 @@
     <w:abstractNumId w:val="0"/>
   </w:num>
   <w:num w:numId="2">
-    <w:abstractNumId w:val="1"/>
+    <w:abstractNumId w:val="2"/>
   </w:num>
   <w:num w:numId="3">
-    <w:abstractNumId w:val="2"/>
+    <w:abstractNumId w:val="3"/>
+  </w:num>
+  <w:num w:numId="4">
+    <w:abstractNumId w:val="4"/>
+  </w:num>
+  <w:num w:numId="5">
+    <w:abstractNumId w:val="6"/>
+  </w:num>
+  <w:num w:numId="6">
+    <w:abstractNumId w:val="5"/>
+  </w:num>
+  <w:num w:numId="7">
+    <w:abstractNumId w:val="1"/>
   </w:num>
 </w:numbering>
 </file>
@@ -1023,6 +1764,30 @@
       <w:contextualSpacing/>
     </w:pPr>
   </w:style>
+  <w:style w:type="paragraph" w:customStyle="1" w:styleId="kr">
+    <w:name w:val="kr"/>
+    <w:basedOn w:val="Normal"/>
+    <w:rsid w:val="0041092A"/>
+    <w:pPr>
+      <w:spacing w:before="100" w:beforeAutospacing="1" w:after="100" w:afterAutospacing="1" w:line="240" w:lineRule="auto"/>
+    </w:pPr>
+    <w:rPr>
+      <w:rFonts w:ascii="Times New Roman" w:eastAsia="Times New Roman" w:hAnsi="Times New Roman" w:cs="Times New Roman"/>
+      <w:sz w:val="24"/>
+      <w:szCs w:val="24"/>
+    </w:rPr>
+  </w:style>
+  <w:style w:type="character" w:styleId="Strong">
+    <w:name w:val="Strong"/>
+    <w:basedOn w:val="DefaultParagraphFont"/>
+    <w:uiPriority w:val="22"/>
+    <w:qFormat/>
+    <w:rsid w:val="0041092A"/>
+    <w:rPr>
+      <w:b/>
+      <w:bCs/>
+    </w:rPr>
+  </w:style>
 </w:styles>
 </file>
 

</xml_diff>